<commit_message>
new assignment and change pal translator to only look at each line once start
</commit_message>
<xml_diff>
--- a/PAL Workshop/CoverLetter.docx
+++ b/PAL Workshop/CoverLetter.docx
@@ -877,15 +877,7 @@
         <w:t>ed</w:t>
       </w:r>
       <w:r>
-        <w:t xml:space="preserve"> to </w:t>
-      </w:r>
-      <w:proofErr w:type="gramStart"/>
-      <w:r>
-        <w:t>are</w:t>
-      </w:r>
-      <w:proofErr w:type="gramEnd"/>
-      <w:r>
-        <w:t xml:space="preserve"> compared to find any mismatch, and an error is printed if END was not encountered. </w:t>
+        <w:t xml:space="preserve"> to are compared to find any mismatch, and an error is printed if END was not encountered. </w:t>
       </w:r>
     </w:p>
     <w:p>
@@ -975,6 +967,35 @@
         </w:numPr>
         <w:spacing w:after="0" w:line="360" w:lineRule="auto"/>
       </w:pPr>
+      <w:r>
+        <w:t>Type checking is not required in PAL since unsigned integers are the only allowed data type. This is often an aspect of high level languages. Type checking could be approached via the symbol table by adding an entry for the type of each symbol when it is declared. When operations that depend on the type are performed, this table could be referenced to determine if there is a type related issue.</w:t>
+      </w:r>
+    </w:p>
+    <w:p>
+      <w:pPr>
+        <w:pStyle w:val="ListParagraph"/>
+        <w:numPr>
+          <w:ilvl w:val="0"/>
+          <w:numId w:val="2"/>
+        </w:numPr>
+        <w:spacing w:after="0" w:line="360" w:lineRule="auto"/>
+      </w:pPr>
+      <w:r>
+        <w:t>The meaning of assignment is completely unambiguous in PAL since all types are immutable unsigned integers. In higher level languages, however, assignment can be either reference assignment or value assignment. A convention is required to alleviate this ambiguity in HLL’s. Typically reference types use reference assignment by default.</w:t>
+      </w:r>
+    </w:p>
+    <w:p>
+      <w:pPr>
+        <w:pStyle w:val="ListParagraph"/>
+        <w:numPr>
+          <w:ilvl w:val="0"/>
+          <w:numId w:val="2"/>
+        </w:numPr>
+        <w:spacing w:after="0" w:line="360" w:lineRule="auto"/>
+      </w:pPr>
+      <w:r>
+        <w:t>Memory leakage is not an issue for PAL programs because they do not explicitly hold any memory. Memory addresses and register and be directly overwritten at any moment. HLL’s do suffer from this problem as a program may never release resources it claims. This problem can be addressed in the translator by posting a warning for any memory reserved at some point, but not freed later before the end of the program.</w:t>
+      </w:r>
       <w:bookmarkStart w:id="0" w:name="_GoBack"/>
       <w:bookmarkEnd w:id="0"/>
     </w:p>

</xml_diff>